<commit_message>
Corregir restricciones y documento
</commit_message>
<xml_diff>
--- a/reports/D02/Student#1/01 - Requirements - Student #1.docx
+++ b/reports/D02/Student#1/01 - Requirements - Student #1.docx
@@ -121,7 +121,6 @@
               </w:rPr>
               <w:tab/>
             </w:r>
-            <w:permStart w:id="1128334700" w:edGrp="everyone"/>
             <w:sdt>
               <w:sdtPr>
                 <w:rPr>
@@ -135,6 +134,7 @@
                 <w15:appearance w15:val="hidden"/>
                 <w:text/>
               </w:sdtPr>
+              <w:sdtEndPr/>
               <w:sdtContent>
                 <w:r>
                   <w:rPr>
@@ -150,7 +150,6 @@
                 </w:r>
               </w:sdtContent>
             </w:sdt>
-            <w:permEnd w:id="1128334700"/>
           </w:p>
         </w:tc>
       </w:tr>
@@ -191,7 +190,6 @@
               </w:rPr>
               <w:tab/>
             </w:r>
-            <w:permStart w:id="860508616" w:edGrp="everyone"/>
             <w:sdt>
               <w:sdtPr>
                 <w:rPr>
@@ -210,17 +208,10 @@
                   <w:rPr>
                     <w:rFonts w:asciiTheme="majorHAnsi" w:hAnsiTheme="majorHAnsi" w:cstheme="majorHAnsi"/>
                   </w:rPr>
-                  <w:t xml:space="preserve"> https://github.com/alevarmun1/Acme-ANS-D01.git</w:t>
-                </w:r>
-                <w:r>
-                  <w:rPr>
-                    <w:rFonts w:asciiTheme="majorHAnsi" w:hAnsiTheme="majorHAnsi" w:cstheme="majorHAnsi"/>
-                  </w:rPr>
-                  <w:t xml:space="preserve"> </w:t>
+                  <w:t xml:space="preserve"> https://github.com/alevarmun1/Acme-ANS-D02.git</w:t>
                 </w:r>
               </w:sdtContent>
             </w:sdt>
-            <w:permEnd w:id="860508616"/>
           </w:p>
         </w:tc>
       </w:tr>
@@ -277,7 +268,6 @@
               </w:rPr>
               <w:tab/>
             </w:r>
-            <w:permStart w:id="1727031462" w:edGrp="everyone"/>
             <w:r>
               <w:rPr>
                 <w:rFonts w:asciiTheme="majorHAnsi" w:hAnsiTheme="majorHAnsi" w:cstheme="majorBidi"/>
@@ -297,6 +287,7 @@
                 <w15:appearance w15:val="hidden"/>
                 <w:text/>
               </w:sdtPr>
+              <w:sdtEndPr/>
               <w:sdtContent>
                 <w:r>
                   <w:rPr>
@@ -325,7 +316,6 @@
               </w:sdtContent>
             </w:sdt>
           </w:p>
-          <w:permEnd w:id="1727031462"/>
           <w:p>
             <w:pPr>
               <w:rPr>
@@ -354,7 +344,6 @@
               </w:rPr>
               <w:tab/>
             </w:r>
-            <w:permStart w:id="225990905" w:edGrp="everyone"/>
             <w:sdt>
               <w:sdtPr>
                 <w:rPr>
@@ -368,6 +357,7 @@
                 <w15:appearance w15:val="hidden"/>
                 <w:text/>
               </w:sdtPr>
+              <w:sdtEndPr/>
               <w:sdtContent>
                 <w:r>
                   <w:rPr>
@@ -389,7 +379,6 @@
                 </w:r>
               </w:sdtContent>
             </w:sdt>
-            <w:permEnd w:id="225990905"/>
           </w:p>
           <w:p>
             <w:pPr>
@@ -417,7 +406,6 @@
               </w:rPr>
               <w:tab/>
             </w:r>
-            <w:permStart w:id="2044356450" w:edGrp="everyone"/>
             <w:sdt>
               <w:sdtPr>
                 <w:rPr>
@@ -431,6 +419,7 @@
                 <w15:appearance w15:val="hidden"/>
                 <w:text/>
               </w:sdtPr>
+              <w:sdtEndPr/>
               <w:sdtContent>
                 <w:r>
                   <w:rPr>
@@ -464,7 +453,6 @@
                 </w:r>
               </w:sdtContent>
             </w:sdt>
-            <w:permEnd w:id="2044356450"/>
           </w:p>
           <w:p>
             <w:pPr>
@@ -492,7 +480,6 @@
               </w:rPr>
               <w:tab/>
             </w:r>
-            <w:permStart w:id="1533508438" w:edGrp="everyone"/>
             <w:sdt>
               <w:sdtPr>
                 <w:rPr>
@@ -506,6 +493,7 @@
                 <w15:appearance w15:val="hidden"/>
                 <w:text/>
               </w:sdtPr>
+              <w:sdtEndPr/>
               <w:sdtContent>
                 <w:r>
                   <w:rPr>
@@ -533,7 +521,6 @@
                 </w:r>
               </w:sdtContent>
             </w:sdt>
-            <w:permEnd w:id="1533508438"/>
           </w:p>
         </w:tc>
       </w:tr>
@@ -580,7 +567,6 @@
               </w:rPr>
               <w:tab/>
             </w:r>
-            <w:permStart w:id="1200700251" w:edGrp="everyone"/>
             <w:sdt>
               <w:sdtPr>
                 <w:rPr>
@@ -596,6 +582,7 @@
                 <w15:appearance w15:val="hidden"/>
                 <w:text/>
               </w:sdtPr>
+              <w:sdtEndPr/>
               <w:sdtContent>
                 <w:r>
                   <w:rPr>
@@ -619,7 +606,23 @@
                     <w:kern w:val="0"/>
                     <w14:ligatures w14:val="none"/>
                   </w:rPr>
-                  <w:t xml:space="preserve"> 16, 2025</w:t>
+                  <w:t xml:space="preserve"> </w:t>
+                </w:r>
+                <w:r>
+                  <w:rPr>
+                    <w:rFonts w:asciiTheme="majorHAnsi" w:hAnsiTheme="majorHAnsi" w:cstheme="majorHAnsi"/>
+                    <w:kern w:val="0"/>
+                    <w14:ligatures w14:val="none"/>
+                  </w:rPr>
+                  <w:t>25</w:t>
+                </w:r>
+                <w:r>
+                  <w:rPr>
+                    <w:rFonts w:asciiTheme="majorHAnsi" w:hAnsiTheme="majorHAnsi" w:cstheme="majorHAnsi"/>
+                    <w:kern w:val="0"/>
+                    <w14:ligatures w14:val="none"/>
+                  </w:rPr>
+                  <w:t>, 2025</w:t>
                 </w:r>
                 <w:r>
                   <w:rPr>
@@ -631,7 +634,6 @@
                 </w:r>
               </w:sdtContent>
             </w:sdt>
-            <w:permEnd w:id="1200700251"/>
           </w:p>
         </w:tc>
       </w:tr>
@@ -658,7 +660,6 @@
         <w:rPr>
           <w:rFonts w:cstheme="majorHAnsi"/>
         </w:rPr>
-        <w:lastRenderedPageBreak/>
         <w:t>MANDATORY</w:t>
       </w:r>
       <w:r>
@@ -919,7 +920,6 @@
       </w:r>
     </w:p>
     <w:bookmarkStart w:id="0" w:name="_Hlk157672140"/>
-    <w:permStart w:id="2017816266" w:edGrp="everyone"/>
     <w:p>
       <w:pPr>
         <w:pStyle w:val="Comment-Grader"/>
@@ -934,6 +934,7 @@
           <w15:appearance w15:val="hidden"/>
           <w:text/>
         </w:sdtPr>
+        <w:sdtEndPr/>
         <w:sdtContent>
           <w:r>
             <w:t xml:space="preserve">  </w:t>
@@ -946,7 +947,6 @@
           </w:r>
         </w:sdtContent>
       </w:sdt>
-      <w:permEnd w:id="2017816266"/>
       <w:r>
         <w:t xml:space="preserve">   </w:t>
       </w:r>
@@ -1052,7 +1052,6 @@
         <w:t xml:space="preserve">. </w:t>
       </w:r>
     </w:p>
-    <w:permStart w:id="2121954181" w:edGrp="everyone"/>
     <w:p>
       <w:pPr>
         <w:pStyle w:val="Comment-Grader"/>
@@ -1067,6 +1066,7 @@
           <w15:appearance w15:val="hidden"/>
           <w:text/>
         </w:sdtPr>
+        <w:sdtEndPr/>
         <w:sdtContent>
           <w:r>
             <w:t xml:space="preserve">  </w:t>
@@ -1079,7 +1079,6 @@
           </w:r>
         </w:sdtContent>
       </w:sdt>
-      <w:permEnd w:id="2121954181"/>
       <w:r>
         <w:t xml:space="preserve">   </w:t>
       </w:r>
@@ -1162,7 +1161,6 @@
         <w:rPr>
           <w:rFonts w:cstheme="majorHAnsi"/>
         </w:rPr>
-        <w:lastRenderedPageBreak/>
         <w:t>MANDATORY</w:t>
       </w:r>
       <w:r>
@@ -1383,7 +1381,6 @@
         <w:t xml:space="preserve">. </w:t>
       </w:r>
     </w:p>
-    <w:permStart w:id="1717830067" w:edGrp="everyone"/>
     <w:p>
       <w:pPr>
         <w:pStyle w:val="Comment-Grader"/>
@@ -1398,6 +1395,7 @@
           <w15:appearance w15:val="hidden"/>
           <w:text/>
         </w:sdtPr>
+        <w:sdtEndPr/>
         <w:sdtContent>
           <w:r>
             <w:t xml:space="preserve">  </w:t>
@@ -1410,7 +1408,6 @@
           </w:r>
         </w:sdtContent>
       </w:sdt>
-      <w:permEnd w:id="1717830067"/>
       <w:r>
         <w:t xml:space="preserve">    </w:t>
       </w:r>
@@ -1786,7 +1783,6 @@
         <w:t xml:space="preserve">. </w:t>
       </w:r>
     </w:p>
-    <w:permStart w:id="2057982250" w:edGrp="everyone"/>
     <w:p>
       <w:pPr>
         <w:pStyle w:val="Comment-Grader"/>
@@ -1801,6 +1797,7 @@
           <w15:appearance w15:val="hidden"/>
           <w:text/>
         </w:sdtPr>
+        <w:sdtEndPr/>
         <w:sdtContent>
           <w:r>
             <w:t xml:space="preserve">  </w:t>
@@ -1813,7 +1810,6 @@
           </w:r>
         </w:sdtContent>
       </w:sdt>
-      <w:permEnd w:id="2057982250"/>
       <w:r>
         <w:t xml:space="preserve">    </w:t>
       </w:r>
@@ -2210,7 +2206,6 @@
       <w:r>
         <w:t xml:space="preserve"> </w:t>
       </w:r>
-      <w:permStart w:id="1011897587" w:edGrp="everyone"/>
       <w:sdt>
         <w:sdtPr>
           <w:tag w:val="Verdict"/>
@@ -2221,6 +2216,7 @@
           <w15:appearance w15:val="hidden"/>
           <w:text/>
         </w:sdtPr>
+        <w:sdtEndPr/>
         <w:sdtContent>
           <w:r>
             <w:t xml:space="preserve">  </w:t>
@@ -2233,7 +2229,6 @@
           </w:r>
         </w:sdtContent>
       </w:sdt>
-      <w:permEnd w:id="1011897587"/>
       <w:r>
         <w:t xml:space="preserve">    </w:t>
       </w:r>
@@ -2322,7 +2317,6 @@
         <w:rPr>
           <w:rFonts w:cstheme="majorHAnsi"/>
         </w:rPr>
-        <w:lastRenderedPageBreak/>
         <w:t>Testing requirements</w:t>
       </w:r>
     </w:p>
@@ -2528,7 +2522,6 @@
         <w:t>.</w:t>
       </w:r>
     </w:p>
-    <w:permStart w:id="923158877" w:edGrp="everyone"/>
     <w:p>
       <w:pPr>
         <w:pStyle w:val="Comment-Grader"/>
@@ -2543,6 +2536,7 @@
           <w15:appearance w15:val="hidden"/>
           <w:text/>
         </w:sdtPr>
+        <w:sdtEndPr/>
         <w:sdtContent>
           <w:r>
             <w:t xml:space="preserve">  </w:t>
@@ -2555,7 +2549,6 @@
           </w:r>
         </w:sdtContent>
       </w:sdt>
-      <w:permEnd w:id="923158877"/>
       <w:r>
         <w:t xml:space="preserve">    </w:t>
       </w:r>
@@ -2600,7 +2593,6 @@
         <w:t xml:space="preserve"> </w:t>
       </w:r>
     </w:p>
-    <w:permStart w:id="1594819209" w:edGrp="everyone"/>
     <w:p>
       <w:pPr>
         <w:pStyle w:val="Comment-Grader"/>
@@ -2615,6 +2607,7 @@
           <w15:appearance w15:val="hidden"/>
           <w:text/>
         </w:sdtPr>
+        <w:sdtEndPr/>
         <w:sdtContent>
           <w:r>
             <w:t xml:space="preserve">  </w:t>
@@ -2627,7 +2620,6 @@
           </w:r>
         </w:sdtContent>
       </w:sdt>
-      <w:permEnd w:id="1594819209"/>
       <w:r>
         <w:t xml:space="preserve">    </w:t>
       </w:r>
@@ -2641,6 +2633,7 @@
           <w15:appearance w15:val="hidden"/>
           <w:text/>
         </w:sdtPr>
+        <w:sdtEndPr/>
         <w:sdtContent>
           <w:r>
             <w:t xml:space="preserve">      </w:t>
@@ -2679,7 +2672,6 @@
         <w:rPr>
           <w:rFonts w:cstheme="majorHAnsi"/>
         </w:rPr>
-        <w:lastRenderedPageBreak/>
         <w:t>MANDATORY</w:t>
       </w:r>
       <w:r>
@@ -2875,7 +2867,6 @@
         <w:t xml:space="preserve">. </w:t>
       </w:r>
     </w:p>
-    <w:permStart w:id="530739324" w:edGrp="everyone"/>
     <w:p>
       <w:pPr>
         <w:pStyle w:val="Comment-Grader"/>
@@ -2890,13 +2881,13 @@
           <w15:appearance w15:val="hidden"/>
           <w:text/>
         </w:sdtPr>
+        <w:sdtEndPr/>
         <w:sdtContent>
           <w:r>
             <w:t xml:space="preserve">    </w:t>
           </w:r>
         </w:sdtContent>
       </w:sdt>
-      <w:permEnd w:id="530739324"/>
       <w:r>
         <w:t xml:space="preserve">    </w:t>
       </w:r>
@@ -3020,7 +3011,6 @@
         <w:t xml:space="preserve">. </w:t>
       </w:r>
     </w:p>
-    <w:permStart w:id="1714948438" w:edGrp="everyone"/>
     <w:p>
       <w:pPr>
         <w:pStyle w:val="Comment-Grader"/>
@@ -3035,13 +3025,13 @@
           <w15:appearance w15:val="hidden"/>
           <w:text/>
         </w:sdtPr>
+        <w:sdtEndPr/>
         <w:sdtContent>
           <w:r>
             <w:t xml:space="preserve">    </w:t>
           </w:r>
         </w:sdtContent>
       </w:sdt>
-      <w:permEnd w:id="1714948438"/>
       <w:r>
         <w:t xml:space="preserve">    </w:t>
       </w:r>
@@ -3149,7 +3139,6 @@
         <w:t xml:space="preserve">. </w:t>
       </w:r>
     </w:p>
-    <w:permStart w:id="40979000" w:edGrp="everyone"/>
     <w:p>
       <w:pPr>
         <w:pStyle w:val="Comment-Grader"/>
@@ -3164,13 +3153,13 @@
           <w15:appearance w15:val="hidden"/>
           <w:text/>
         </w:sdtPr>
+        <w:sdtEndPr/>
         <w:sdtContent>
           <w:r>
             <w:t xml:space="preserve">    </w:t>
           </w:r>
         </w:sdtContent>
       </w:sdt>
-      <w:permEnd w:id="40979000"/>
       <w:r>
         <w:t xml:space="preserve">    </w:t>
       </w:r>
@@ -3197,7 +3186,6 @@
         <w:rPr>
           <w:rFonts w:cstheme="majorHAnsi"/>
         </w:rPr>
-        <w:lastRenderedPageBreak/>
         <w:t>MANDATORY</w:t>
       </w:r>
       <w:r>
@@ -3247,7 +3235,6 @@
         <w:t xml:space="preserve">Create appropriate indices for your entities, if required.  </w:t>
       </w:r>
     </w:p>
-    <w:permStart w:id="68713900" w:edGrp="everyone"/>
     <w:p>
       <w:pPr>
         <w:pStyle w:val="Comment-Grader"/>
@@ -3265,13 +3252,13 @@
           <w15:appearance w15:val="hidden"/>
           <w:text/>
         </w:sdtPr>
+        <w:sdtEndPr/>
         <w:sdtContent>
           <w:r>
             <w:t xml:space="preserve">    </w:t>
           </w:r>
         </w:sdtContent>
       </w:sdt>
-      <w:permEnd w:id="68713900"/>
       <w:r>
         <w:t xml:space="preserve">    </w:t>
       </w:r>
@@ -3394,7 +3381,6 @@
         <w:t xml:space="preserve">. </w:t>
       </w:r>
     </w:p>
-    <w:permStart w:id="614466100" w:edGrp="everyone"/>
     <w:p>
       <w:pPr>
         <w:pStyle w:val="Comment-Grader"/>
@@ -3409,13 +3395,13 @@
           <w15:appearance w15:val="hidden"/>
           <w:text/>
         </w:sdtPr>
+        <w:sdtEndPr/>
         <w:sdtContent>
           <w:r>
             <w:t xml:space="preserve">    </w:t>
           </w:r>
         </w:sdtContent>
       </w:sdt>
-      <w:permEnd w:id="614466100"/>
       <w:r>
         <w:t xml:space="preserve">    </w:t>
       </w:r>
@@ -3466,7 +3452,6 @@
         <w:t xml:space="preserve"> </w:t>
       </w:r>
     </w:p>
-    <w:permStart w:id="886336900" w:edGrp="everyone"/>
     <w:p>
       <w:pPr>
         <w:pStyle w:val="Comment-Grader"/>
@@ -3481,13 +3466,13 @@
           <w15:appearance w15:val="hidden"/>
           <w:text/>
         </w:sdtPr>
+        <w:sdtEndPr/>
         <w:sdtContent>
           <w:r>
             <w:t xml:space="preserve">    </w:t>
           </w:r>
         </w:sdtContent>
       </w:sdt>
-      <w:permEnd w:id="886336900"/>
       <w:r>
         <w:t xml:space="preserve">     </w:t>
       </w:r>
@@ -3503,7 +3488,6 @@
         <w:t xml:space="preserve">. </w:t>
       </w:r>
     </w:p>
-    <w:permStart w:id="1310790238" w:edGrp="everyone"/>
     <w:p>
       <w:pPr>
         <w:pStyle w:val="Comment-Grader"/>
@@ -3518,13 +3502,13 @@
           <w15:appearance w15:val="hidden"/>
           <w:text/>
         </w:sdtPr>
+        <w:sdtEndPr/>
         <w:sdtContent>
           <w:r>
             <w:t xml:space="preserve">    </w:t>
           </w:r>
         </w:sdtContent>
       </w:sdt>
-      <w:permEnd w:id="1310790238"/>
       <w:r>
         <w:t xml:space="preserve">    </w:t>
       </w:r>
@@ -3566,7 +3550,6 @@
         <w:rPr>
           <w:rFonts w:cstheme="majorHAnsi"/>
         </w:rPr>
-        <w:lastRenderedPageBreak/>
         <w:t>SUPPLEMENTARY I</w:t>
       </w:r>
       <w:r>
@@ -3817,7 +3800,6 @@
         <w:rPr>
           <w:rFonts w:cstheme="majorHAnsi"/>
         </w:rPr>
-        <w:lastRenderedPageBreak/>
         <w:t>SUPPLEMENTARY I</w:t>
       </w:r>
       <w:r>
@@ -4029,7 +4011,6 @@
         <w:t xml:space="preserve">. </w:t>
       </w:r>
     </w:p>
-    <w:permStart w:id="728593099" w:edGrp="everyone"/>
     <w:p>
       <w:pPr>
         <w:pStyle w:val="Comment-Grader"/>
@@ -4044,13 +4025,13 @@
           <w15:appearance w15:val="hidden"/>
           <w:text/>
         </w:sdtPr>
+        <w:sdtEndPr/>
         <w:sdtContent>
           <w:r>
             <w:t xml:space="preserve">    </w:t>
           </w:r>
         </w:sdtContent>
       </w:sdt>
-      <w:permEnd w:id="728593099"/>
       <w:r>
         <w:t xml:space="preserve">    </w:t>
       </w:r>
@@ -4201,7 +4182,6 @@
         <w:t xml:space="preserve"> </w:t>
       </w:r>
     </w:p>
-    <w:permStart w:id="1734506473" w:edGrp="everyone"/>
     <w:p>
       <w:pPr>
         <w:pStyle w:val="Comment-Grader"/>
@@ -4216,13 +4196,13 @@
           <w15:appearance w15:val="hidden"/>
           <w:text/>
         </w:sdtPr>
+        <w:sdtEndPr/>
         <w:sdtContent>
           <w:r>
             <w:t xml:space="preserve">    </w:t>
           </w:r>
         </w:sdtContent>
       </w:sdt>
-      <w:permEnd w:id="1734506473"/>
       <w:r>
         <w:t xml:space="preserve">    </w:t>
       </w:r>
@@ -4248,7 +4228,6 @@
         <w:rPr>
           <w:rFonts w:cstheme="majorHAnsi"/>
         </w:rPr>
-        <w:lastRenderedPageBreak/>
         <w:t>SUPPLEMENTARY I</w:t>
       </w:r>
       <w:r>
@@ -4373,7 +4352,6 @@
         <w:t xml:space="preserve">. </w:t>
       </w:r>
     </w:p>
-    <w:permStart w:id="754912584" w:edGrp="everyone"/>
     <w:p>
       <w:pPr>
         <w:pStyle w:val="Comment-Grader"/>
@@ -4388,13 +4366,13 @@
           <w15:appearance w15:val="hidden"/>
           <w:text/>
         </w:sdtPr>
+        <w:sdtEndPr/>
         <w:sdtContent>
           <w:r>
             <w:t xml:space="preserve">    </w:t>
           </w:r>
         </w:sdtContent>
       </w:sdt>
-      <w:permEnd w:id="754912584"/>
       <w:r>
         <w:t xml:space="preserve">    </w:t>
       </w:r>
@@ -4466,7 +4444,6 @@
         <w:t xml:space="preserve">. </w:t>
       </w:r>
     </w:p>
-    <w:permStart w:id="1409104184" w:edGrp="everyone"/>
     <w:p>
       <w:pPr>
         <w:pStyle w:val="Comment-Grader"/>
@@ -4481,13 +4458,13 @@
           <w15:appearance w15:val="hidden"/>
           <w:text/>
         </w:sdtPr>
+        <w:sdtEndPr/>
         <w:sdtContent>
           <w:r>
             <w:t xml:space="preserve">    </w:t>
           </w:r>
         </w:sdtContent>
       </w:sdt>
-      <w:permEnd w:id="1409104184"/>
       <w:r>
         <w:t xml:space="preserve">    </w:t>
       </w:r>
@@ -4556,7 +4533,6 @@
         <w:t xml:space="preserve">. </w:t>
       </w:r>
     </w:p>
-    <w:permStart w:id="1712221096" w:edGrp="everyone"/>
     <w:p>
       <w:pPr>
         <w:pStyle w:val="Comment-Grader"/>
@@ -4571,13 +4547,13 @@
           <w15:appearance w15:val="hidden"/>
           <w:text/>
         </w:sdtPr>
+        <w:sdtEndPr/>
         <w:sdtContent>
           <w:r>
             <w:t xml:space="preserve">    </w:t>
           </w:r>
         </w:sdtContent>
       </w:sdt>
-      <w:permEnd w:id="1712221096"/>
       <w:r>
         <w:t xml:space="preserve">    </w:t>
       </w:r>
@@ -4647,7 +4623,6 @@
         <w:t xml:space="preserve">. </w:t>
       </w:r>
     </w:p>
-    <w:permStart w:id="1157723328" w:edGrp="everyone"/>
     <w:p>
       <w:pPr>
         <w:pStyle w:val="Comment-Grader"/>
@@ -4662,13 +4637,13 @@
           <w15:appearance w15:val="hidden"/>
           <w:text/>
         </w:sdtPr>
+        <w:sdtEndPr/>
         <w:sdtContent>
           <w:r>
             <w:t xml:space="preserve">    </w:t>
           </w:r>
         </w:sdtContent>
       </w:sdt>
-      <w:permEnd w:id="1157723328"/>
       <w:r>
         <w:t xml:space="preserve">    </w:t>
       </w:r>
@@ -4801,7 +4776,6 @@
         <w:t xml:space="preserve"> #8 and #9.  Videos should not exceed 10 minutes in length and must be stored at the USE's facilities.</w:t>
       </w:r>
     </w:p>
-    <w:permStart w:id="855180232" w:edGrp="everyone"/>
     <w:p>
       <w:pPr>
         <w:pStyle w:val="Comment-Grader"/>
@@ -4816,13 +4790,13 @@
           <w15:appearance w15:val="hidden"/>
           <w:text/>
         </w:sdtPr>
+        <w:sdtEndPr/>
         <w:sdtContent>
           <w:r>
             <w:t xml:space="preserve">    </w:t>
           </w:r>
         </w:sdtContent>
       </w:sdt>
-      <w:permEnd w:id="855180232"/>
       <w:r>
         <w:t xml:space="preserve">    </w:t>
       </w:r>
@@ -4848,7 +4822,6 @@
         <w:rPr>
           <w:rFonts w:cstheme="majorHAnsi"/>
         </w:rPr>
-        <w:lastRenderedPageBreak/>
         <w:t>SUPPLEMENTARY I</w:t>
       </w:r>
       <w:r>
@@ -5015,7 +4988,6 @@
         <w:t xml:space="preserve"> </w:t>
       </w:r>
     </w:p>
-    <w:permStart w:id="10440482" w:edGrp="everyone"/>
     <w:p>
       <w:pPr>
         <w:pStyle w:val="Comment-Grader"/>
@@ -5030,13 +5002,13 @@
           <w15:appearance w15:val="hidden"/>
           <w:text/>
         </w:sdtPr>
+        <w:sdtEndPr/>
         <w:sdtContent>
           <w:r>
             <w:t xml:space="preserve">    </w:t>
           </w:r>
         </w:sdtContent>
       </w:sdt>
-      <w:permEnd w:id="10440482"/>
       <w:r>
         <w:t xml:space="preserve">    </w:t>
       </w:r>
@@ -5072,7 +5044,6 @@
         <w:t xml:space="preserve">. </w:t>
       </w:r>
     </w:p>
-    <w:permStart w:id="1699573596" w:edGrp="everyone"/>
     <w:p>
       <w:pPr>
         <w:pStyle w:val="Comment-Grader"/>
@@ -5087,13 +5058,13 @@
           <w15:appearance w15:val="hidden"/>
           <w:text/>
         </w:sdtPr>
+        <w:sdtEndPr/>
         <w:sdtContent>
           <w:r>
             <w:t xml:space="preserve">    </w:t>
           </w:r>
         </w:sdtContent>
       </w:sdt>
-      <w:permEnd w:id="1699573596"/>
       <w:r>
         <w:t xml:space="preserve">    </w:t>
       </w:r>
@@ -5161,7 +5132,6 @@
         <w:rPr>
           <w:rFonts w:cstheme="majorHAnsi"/>
         </w:rPr>
-        <w:lastRenderedPageBreak/>
         <w:t>SUPPLEMENTARY II</w:t>
       </w:r>
       <w:r>
@@ -5343,7 +5313,6 @@
         <w:t xml:space="preserve">. </w:t>
       </w:r>
     </w:p>
-    <w:permStart w:id="761863153" w:edGrp="everyone"/>
     <w:p>
       <w:pPr>
         <w:pStyle w:val="Comment-Grader"/>
@@ -5358,6 +5327,7 @@
           <w15:appearance w15:val="hidden"/>
           <w:text/>
         </w:sdtPr>
+        <w:sdtEndPr/>
         <w:sdtContent>
           <w:r>
             <w:t xml:space="preserve">  </w:t>
@@ -5370,7 +5340,6 @@
           </w:r>
         </w:sdtContent>
       </w:sdt>
-      <w:permEnd w:id="761863153"/>
       <w:r>
         <w:t xml:space="preserve">    </w:t>
       </w:r>
@@ -5401,7 +5370,6 @@
         <w:t xml:space="preserve">. </w:t>
       </w:r>
     </w:p>
-    <w:permStart w:id="2143832785" w:edGrp="everyone"/>
     <w:p>
       <w:pPr>
         <w:pStyle w:val="Comment-Grader"/>
@@ -5416,6 +5384,7 @@
           <w15:appearance w15:val="hidden"/>
           <w:text/>
         </w:sdtPr>
+        <w:sdtEndPr/>
         <w:sdtContent>
           <w:r>
             <w:t xml:space="preserve">  </w:t>
@@ -5428,7 +5397,6 @@
           </w:r>
         </w:sdtContent>
       </w:sdt>
-      <w:permEnd w:id="2143832785"/>
       <w:r>
         <w:t xml:space="preserve">    </w:t>
       </w:r>
@@ -5499,7 +5467,6 @@
         <w:rPr>
           <w:rFonts w:cstheme="majorHAnsi"/>
         </w:rPr>
-        <w:lastRenderedPageBreak/>
         <w:t>SUPPLEMENTARY II</w:t>
       </w:r>
       <w:r>
@@ -5619,7 +5586,6 @@
         <w:t xml:space="preserve"> </w:t>
       </w:r>
     </w:p>
-    <w:permStart w:id="2084123170" w:edGrp="everyone"/>
     <w:p>
       <w:pPr>
         <w:pStyle w:val="Comment-Grader"/>
@@ -5637,13 +5603,13 @@
           <w15:appearance w15:val="hidden"/>
           <w:text/>
         </w:sdtPr>
+        <w:sdtEndPr/>
         <w:sdtContent>
           <w:r>
             <w:t xml:space="preserve">    </w:t>
           </w:r>
         </w:sdtContent>
       </w:sdt>
-      <w:permEnd w:id="2084123170"/>
       <w:r>
         <w:t xml:space="preserve">     </w:t>
       </w:r>
@@ -5660,6 +5626,7 @@
           <w15:appearance w15:val="hidden"/>
           <w:text/>
         </w:sdtPr>
+        <w:sdtEndPr/>
         <w:sdtContent>
           <w:r>
             <w:rPr>
@@ -5806,7 +5773,6 @@
         <w:t xml:space="preserve">. </w:t>
       </w:r>
     </w:p>
-    <w:permStart w:id="898714446" w:edGrp="everyone"/>
     <w:p>
       <w:pPr>
         <w:pStyle w:val="Comment-Grader"/>
@@ -5821,13 +5787,13 @@
           <w15:appearance w15:val="hidden"/>
           <w:text/>
         </w:sdtPr>
+        <w:sdtEndPr/>
         <w:sdtContent>
           <w:r>
             <w:t xml:space="preserve">    </w:t>
           </w:r>
         </w:sdtContent>
       </w:sdt>
-      <w:permEnd w:id="898714446"/>
       <w:r>
         <w:t xml:space="preserve">    </w:t>
       </w:r>
@@ -5858,7 +5824,6 @@
         <w:t xml:space="preserve">. </w:t>
       </w:r>
     </w:p>
-    <w:permStart w:id="703953628" w:edGrp="everyone"/>
     <w:p>
       <w:pPr>
         <w:pStyle w:val="Comment-Grader"/>
@@ -5873,13 +5838,13 @@
           <w15:appearance w15:val="hidden"/>
           <w:text/>
         </w:sdtPr>
+        <w:sdtEndPr/>
         <w:sdtContent>
           <w:r>
             <w:t xml:space="preserve">    </w:t>
           </w:r>
         </w:sdtContent>
       </w:sdt>
-      <w:permEnd w:id="703953628"/>
       <w:r>
         <w:t xml:space="preserve">    </w:t>
       </w:r>
@@ -5911,7 +5876,6 @@
         <w:rPr>
           <w:rFonts w:cstheme="majorHAnsi"/>
         </w:rPr>
-        <w:lastRenderedPageBreak/>
         <w:t>SUPPLEMENTARY II</w:t>
       </w:r>
       <w:r>
@@ -6049,7 +6013,6 @@
         <w:t xml:space="preserve">. </w:t>
       </w:r>
     </w:p>
-    <w:permStart w:id="1461995576" w:edGrp="everyone"/>
     <w:p>
       <w:pPr>
         <w:pStyle w:val="Comment-Grader"/>
@@ -6064,13 +6027,13 @@
           <w15:appearance w15:val="hidden"/>
           <w:text/>
         </w:sdtPr>
+        <w:sdtEndPr/>
         <w:sdtContent>
           <w:r>
             <w:t xml:space="preserve">    </w:t>
           </w:r>
         </w:sdtContent>
       </w:sdt>
-      <w:permEnd w:id="1461995576"/>
       <w:r>
         <w:t xml:space="preserve">     </w:t>
       </w:r>
@@ -6131,7 +6094,6 @@
         <w:t xml:space="preserve">. </w:t>
       </w:r>
     </w:p>
-    <w:permStart w:id="275464806" w:edGrp="everyone"/>
     <w:p>
       <w:pPr>
         <w:pStyle w:val="Comment-Grader"/>
@@ -6146,13 +6108,13 @@
           <w15:appearance w15:val="hidden"/>
           <w:text/>
         </w:sdtPr>
+        <w:sdtEndPr/>
         <w:sdtContent>
           <w:r>
             <w:t xml:space="preserve">    </w:t>
           </w:r>
         </w:sdtContent>
       </w:sdt>
-      <w:permEnd w:id="275464806"/>
       <w:r>
         <w:t xml:space="preserve">     </w:t>
       </w:r>
@@ -6251,7 +6213,6 @@
         <w:t xml:space="preserve">. </w:t>
       </w:r>
     </w:p>
-    <w:permStart w:id="386680820" w:edGrp="everyone"/>
     <w:p>
       <w:pPr>
         <w:pStyle w:val="Comment-Grader"/>
@@ -6266,13 +6227,13 @@
           <w15:appearance w15:val="hidden"/>
           <w:text/>
         </w:sdtPr>
+        <w:sdtEndPr/>
         <w:sdtContent>
           <w:r>
             <w:t xml:space="preserve">    </w:t>
           </w:r>
         </w:sdtContent>
       </w:sdt>
-      <w:permEnd w:id="386680820"/>
       <w:r>
         <w:t xml:space="preserve">     </w:t>
       </w:r>
@@ -6297,7 +6258,6 @@
         <w:t xml:space="preserve">. </w:t>
       </w:r>
     </w:p>
-    <w:permStart w:id="1753296444" w:edGrp="everyone"/>
     <w:p>
       <w:pPr>
         <w:pStyle w:val="Comment-Grader"/>
@@ -6312,13 +6272,13 @@
           <w15:appearance w15:val="hidden"/>
           <w:text/>
         </w:sdtPr>
+        <w:sdtEndPr/>
         <w:sdtContent>
           <w:r>
             <w:t xml:space="preserve">    </w:t>
           </w:r>
         </w:sdtContent>
       </w:sdt>
-      <w:permEnd w:id="1753296444"/>
       <w:r>
         <w:t xml:space="preserve">     </w:t>
       </w:r>
@@ -6338,7 +6298,6 @@
         <w:rPr>
           <w:rFonts w:cstheme="majorHAnsi"/>
         </w:rPr>
-        <w:lastRenderedPageBreak/>
         <w:t>SUPPLEMENTARY II</w:t>
       </w:r>
       <w:r>
@@ -6505,7 +6464,6 @@
         <w:t xml:space="preserve">. </w:t>
       </w:r>
     </w:p>
-    <w:permStart w:id="296970153" w:edGrp="everyone"/>
     <w:p>
       <w:pPr>
         <w:pStyle w:val="Comment-Grader"/>
@@ -6520,13 +6478,13 @@
           <w15:appearance w15:val="hidden"/>
           <w:text/>
         </w:sdtPr>
+        <w:sdtEndPr/>
         <w:sdtContent>
           <w:r>
             <w:t xml:space="preserve">    </w:t>
           </w:r>
         </w:sdtContent>
       </w:sdt>
-      <w:permEnd w:id="296970153"/>
       <w:r>
         <w:t xml:space="preserve">     </w:t>
       </w:r>
@@ -6556,7 +6514,6 @@
         <w:t xml:space="preserve">. </w:t>
       </w:r>
     </w:p>
-    <w:permStart w:id="433853671" w:edGrp="everyone"/>
     <w:p>
       <w:pPr>
         <w:pStyle w:val="Comment-Grader"/>
@@ -6571,13 +6528,13 @@
           <w15:appearance w15:val="hidden"/>
           <w:text/>
         </w:sdtPr>
+        <w:sdtEndPr/>
         <w:sdtContent>
           <w:r>
             <w:t xml:space="preserve">    </w:t>
           </w:r>
         </w:sdtContent>
       </w:sdt>
-      <w:permEnd w:id="433853671"/>
       <w:r>
         <w:t xml:space="preserve">     </w:t>
       </w:r>
@@ -6602,7 +6559,6 @@
         <w:t xml:space="preserve">. </w:t>
       </w:r>
     </w:p>
-    <w:permStart w:id="1929605950" w:edGrp="everyone"/>
     <w:p>
       <w:pPr>
         <w:pStyle w:val="Comment-Grader"/>
@@ -6617,13 +6573,13 @@
           <w15:appearance w15:val="hidden"/>
           <w:text/>
         </w:sdtPr>
+        <w:sdtEndPr/>
         <w:sdtContent>
           <w:r>
             <w:t xml:space="preserve">    </w:t>
           </w:r>
         </w:sdtContent>
       </w:sdt>
-      <w:permEnd w:id="1929605950"/>
       <w:r>
         <w:t xml:space="preserve">     </w:t>
       </w:r>
@@ -10287,6 +10243,7 @@
     <w:rsidRoot w:val="002707DD"/>
     <w:rsid w:val="0001239B"/>
     <w:rsid w:val="00075856"/>
+    <w:rsid w:val="00115117"/>
     <w:rsid w:val="0013644E"/>
     <w:rsid w:val="001773D9"/>
     <w:rsid w:val="001942D6"/>
@@ -10305,6 +10262,7 @@
     <w:rsid w:val="005C7809"/>
     <w:rsid w:val="005E7BD9"/>
     <w:rsid w:val="005F0460"/>
+    <w:rsid w:val="0063470B"/>
     <w:rsid w:val="00674795"/>
     <w:rsid w:val="00676B38"/>
     <w:rsid w:val="006D1F59"/>

</xml_diff>